<commit_message>
update style.css and about.css
changed font sizes for footer.
Also changed the cv/resume download file
</commit_message>
<xml_diff>
--- a/Portfolio/Downloads/Corné Napier CV.docx
+++ b/Portfolio/Downloads/Corné Napier CV.docx
@@ -262,7 +262,7 @@
         </w:rPr>
       </w:pPr>
     </w:p>
-    <w:p xmlns:wp14="http://schemas.microsoft.com/office/word/2010/wordml" wp14:paraId="722D1AA9" wp14:textId="5060ED87">
+    <w:p>
       <w:pPr>
         <w:pBdr>
           <w:bottom w:val="single" w:color="000000" w:sz="4" w:space="1"/>
@@ -301,7 +301,7 @@
         <w:t xml:space="preserve">Personal Profile </w:t>
       </w:r>
     </w:p>
-    <w:p xmlns:wp14="http://schemas.microsoft.com/office/word/2010/wordml" wp14:paraId="4A66F787" wp14:textId="4D44A3CE">
+    <w:p>
       <w:pPr>
         <w:pStyle w:val="Normal"/>
         <w:spacing w:after="0" w:line="240" w:lineRule="auto"/>
@@ -322,99 +322,75 @@
           <w:szCs w:val="22"/>
           <w:lang w:val="en-GB"/>
         </w:rPr>
-        <w:t xml:space="preserve">My pursuit of psychology at the degree level originates from a personal drive to </w:t>
-      </w:r>
-      <w:r>
-        <w:rPr>
-          <w:rFonts w:ascii="Calibri" w:hAnsi="Calibri" w:eastAsia="Calibri" w:cs="Calibri"/>
-          <w:b w:val="0"/>
-          <w:bCs w:val="0"/>
-          <w:i w:val="0"/>
-          <w:iCs w:val="0"/>
-          <w:caps w:val="0"/>
-          <w:smallCaps w:val="0"/>
-          <w:noProof w:val="0"/>
-          <w:color w:val="000000" w:themeColor="text1" w:themeTint="FF" w:themeShade="FF"/>
-          <w:sz w:val="22"/>
-          <w:szCs w:val="22"/>
-          <w:lang w:val="en-GB"/>
-        </w:rPr>
-        <w:t>comprehend</w:t>
-      </w:r>
-      <w:r>
-        <w:rPr>
-          <w:rFonts w:ascii="Calibri" w:hAnsi="Calibri" w:eastAsia="Calibri" w:cs="Calibri"/>
-          <w:b w:val="0"/>
-          <w:bCs w:val="0"/>
-          <w:i w:val="0"/>
-          <w:iCs w:val="0"/>
-          <w:caps w:val="0"/>
-          <w:smallCaps w:val="0"/>
-          <w:noProof w:val="0"/>
-          <w:color w:val="000000" w:themeColor="text1" w:themeTint="FF" w:themeShade="FF"/>
-          <w:sz w:val="22"/>
-          <w:szCs w:val="22"/>
-          <w:lang w:val="en-GB"/>
-        </w:rPr>
-        <w:t xml:space="preserve"> mental illness, influenced by my father's battle with schizophrenia. Leveraging my psychological</w:t>
-      </w:r>
-    </w:p>
-    <w:p xmlns:wp14="http://schemas.microsoft.com/office/word/2010/wordml" wp14:paraId="48B906EB" wp14:textId="24269C93">
-      <w:pPr>
-        <w:pStyle w:val="Normal"/>
-        <w:spacing w:after="0" w:line="240" w:lineRule="auto"/>
-        <w:rPr/>
-      </w:pPr>
-      <w:r>
-        <w:rPr>
-          <w:rFonts w:ascii="Calibri" w:hAnsi="Calibri" w:eastAsia="Calibri" w:cs="Calibri"/>
-          <w:b w:val="0"/>
-          <w:bCs w:val="0"/>
-          <w:i w:val="0"/>
-          <w:iCs w:val="0"/>
-          <w:caps w:val="0"/>
-          <w:smallCaps w:val="0"/>
-          <w:noProof w:val="0"/>
-          <w:color w:val="000000" w:themeColor="text1" w:themeTint="FF" w:themeShade="FF"/>
-          <w:sz w:val="22"/>
-          <w:szCs w:val="22"/>
-          <w:lang w:val="en-GB"/>
-        </w:rPr>
-        <w:t xml:space="preserve">background, my aim is to approach software </w:t>
-      </w:r>
-      <w:r>
-        <w:rPr>
-          <w:rFonts w:ascii="Calibri" w:hAnsi="Calibri" w:eastAsia="Calibri" w:cs="Calibri"/>
-          <w:b w:val="0"/>
-          <w:bCs w:val="0"/>
-          <w:i w:val="0"/>
-          <w:iCs w:val="0"/>
-          <w:caps w:val="0"/>
-          <w:smallCaps w:val="0"/>
-          <w:noProof w:val="0"/>
-          <w:color w:val="000000" w:themeColor="text1" w:themeTint="FF" w:themeShade="FF"/>
-          <w:sz w:val="22"/>
-          <w:szCs w:val="22"/>
-          <w:lang w:val="en-GB"/>
-        </w:rPr>
-        <w:t xml:space="preserve">development </w:t>
-      </w:r>
-      <w:r>
-        <w:rPr>
-          <w:rFonts w:ascii="Calibri" w:hAnsi="Calibri" w:eastAsia="Calibri" w:cs="Calibri"/>
-          <w:b w:val="0"/>
-          <w:bCs w:val="0"/>
-          <w:i w:val="0"/>
-          <w:iCs w:val="0"/>
-          <w:caps w:val="0"/>
-          <w:smallCaps w:val="0"/>
-          <w:noProof w:val="0"/>
-          <w:color w:val="000000" w:themeColor="text1" w:themeTint="FF" w:themeShade="FF"/>
-          <w:sz w:val="22"/>
-          <w:szCs w:val="22"/>
-          <w:lang w:val="en-GB"/>
-        </w:rPr>
-        <w:t>with empathy and a focus on user needs.</w:t>
+        <w:t xml:space="preserve">I pursued psychology at university driven by a curiosity to understand myself and human </w:t>
+      </w:r>
+      <w:r>
+        <w:rPr>
+          <w:rFonts w:ascii="Calibri" w:hAnsi="Calibri" w:eastAsia="Calibri" w:cs="Calibri"/>
+          <w:b w:val="0"/>
+          <w:bCs w:val="0"/>
+          <w:i w:val="0"/>
+          <w:iCs w:val="0"/>
+          <w:caps w:val="0"/>
+          <w:smallCaps w:val="0"/>
+          <w:noProof w:val="0"/>
+          <w:color w:val="000000" w:themeColor="text1" w:themeTint="FF" w:themeShade="FF"/>
+          <w:sz w:val="22"/>
+          <w:szCs w:val="22"/>
+          <w:lang w:val="en-GB"/>
+        </w:rPr>
+        <w:t>behaviour</w:t>
+      </w:r>
+      <w:r>
+        <w:rPr>
+          <w:rFonts w:ascii="Calibri" w:hAnsi="Calibri" w:eastAsia="Calibri" w:cs="Calibri"/>
+          <w:b w:val="0"/>
+          <w:bCs w:val="0"/>
+          <w:i w:val="0"/>
+          <w:iCs w:val="0"/>
+          <w:caps w:val="0"/>
+          <w:smallCaps w:val="0"/>
+          <w:noProof w:val="0"/>
+          <w:color w:val="000000" w:themeColor="text1" w:themeTint="FF" w:themeShade="FF"/>
+          <w:sz w:val="22"/>
+          <w:szCs w:val="22"/>
+          <w:lang w:val="en-GB"/>
+        </w:rPr>
+        <w:t xml:space="preserve">, finding fulfilment in unravelling the complexities of social dynamics, body language, and communication processes. My fascination lies in the interconnectedness of underlying processes and observable experiences, reflecting a lifelong interest in the </w:t>
+      </w:r>
+      <w:r>
+        <w:rPr>
+          <w:rFonts w:ascii="Calibri" w:hAnsi="Calibri" w:eastAsia="Calibri" w:cs="Calibri"/>
+          <w:b w:val="0"/>
+          <w:bCs w:val="0"/>
+          <w:i w:val="0"/>
+          <w:iCs w:val="0"/>
+          <w:caps w:val="0"/>
+          <w:smallCaps w:val="0"/>
+          <w:noProof w:val="0"/>
+          <w:color w:val="000000" w:themeColor="text1" w:themeTint="FF" w:themeShade="FF"/>
+          <w:sz w:val="22"/>
+          <w:szCs w:val="22"/>
+          <w:lang w:val="en-GB"/>
+        </w:rPr>
+        <w:t>synergy</w:t>
+      </w:r>
+      <w:r>
+        <w:rPr>
+          <w:rFonts w:ascii="Calibri" w:hAnsi="Calibri" w:eastAsia="Calibri" w:cs="Calibri"/>
+          <w:b w:val="0"/>
+          <w:bCs w:val="0"/>
+          <w:i w:val="0"/>
+          <w:iCs w:val="0"/>
+          <w:caps w:val="0"/>
+          <w:smallCaps w:val="0"/>
+          <w:noProof w:val="0"/>
+          <w:color w:val="000000" w:themeColor="text1" w:themeTint="FF" w:themeShade="FF"/>
+          <w:sz w:val="22"/>
+          <w:szCs w:val="22"/>
+          <w:lang w:val="en-GB"/>
+        </w:rPr>
+        <w:t xml:space="preserve"> between back-end mechanisms and front-end interactions.</w:t>
       </w:r>
     </w:p>
     <w:p xmlns:wp14="http://schemas.microsoft.com/office/word/2010/wordml" wp14:paraId="4661CE1A" wp14:textId="7D5E7C98">

</xml_diff>